<commit_message>
chg: Updated Syria as candidate for air attack, update road to war brief, updated situation combatflite file
</commit_message>
<xml_diff>
--- a/UNDER DEVELOPMENT/OPAR Version 2/OPAR v2.0_Syria_as_candidate_for_Air_attack v0.1.docx
+++ b/UNDER DEVELOPMENT/OPAR Version 2/OPAR v2.0_Syria_as_candidate_for_Air_attack v0.1.docx
@@ -22,7 +22,7 @@
         </w:rPr>
         <w:drawing>
           <wp:inline distT="0" distB="0" distL="0" distR="0">
-            <wp:extent cx="1797731" cy="1630680"/>
+            <wp:extent cx="1722126" cy="1562100"/>
             <wp:effectExtent l="0" t="0" r="0" b="0"/>
             <wp:docPr id="5" name="Bilde 4" descr="VID_logo.png"/>
             <wp:cNvGraphicFramePr>
@@ -44,7 +44,7 @@
                   <pic:spPr>
                     <a:xfrm>
                       <a:off x="0" y="0"/>
-                      <a:ext cx="1799204" cy="1632016"/>
+                      <a:ext cx="1725553" cy="1565208"/>
                     </a:xfrm>
                     <a:prstGeom prst="rect">
                       <a:avLst/>
@@ -81,7 +81,7 @@
         </w:rPr>
         <w:drawing>
           <wp:inline distT="0" distB="0" distL="0" distR="0">
-            <wp:extent cx="1751097" cy="1783080"/>
+            <wp:extent cx="1752600" cy="1609725"/>
             <wp:effectExtent l="0" t="0" r="0" b="0"/>
             <wp:docPr id="4" name="Bilde 1" descr="C:\Users\Frode\Downloads\OPAR JFACC logo.png"/>
             <wp:cNvGraphicFramePr>
@@ -98,7 +98,7 @@
                   </pic:nvPicPr>
                   <pic:blipFill>
                     <a:blip r:embed="rId9" cstate="print"/>
-                    <a:srcRect/>
+                    <a:srcRect t="4278" b="5348"/>
                     <a:stretch>
                       <a:fillRect/>
                     </a:stretch>
@@ -106,7 +106,7 @@
                   <pic:spPr bwMode="auto">
                     <a:xfrm>
                       <a:off x="0" y="0"/>
-                      <a:ext cx="1753447" cy="1785473"/>
+                      <a:ext cx="1752600" cy="1609725"/>
                     </a:xfrm>
                     <a:prstGeom prst="rect">
                       <a:avLst/>
@@ -437,6 +437,74 @@
     </w:p>
     <w:p>
       <w:pPr>
+        <w:pStyle w:val="Ingenmellomrom"/>
+        <w:rPr>
+          <w:lang w:val="en-US"/>
+        </w:rPr>
+      </w:pPr>
+      <w:r>
+        <w:rPr>
+          <w:lang w:val="en-US"/>
+        </w:rPr>
+        <w:t xml:space="preserve">See </w:t>
+      </w:r>
+      <w:proofErr w:type="spellStart"/>
+      <w:r>
+        <w:rPr>
+          <w:lang w:val="en-US"/>
+        </w:rPr>
+        <w:t>CombatFlite</w:t>
+      </w:r>
+      <w:proofErr w:type="spellEnd"/>
+      <w:r>
+        <w:rPr>
+          <w:lang w:val="en-US"/>
+        </w:rPr>
+        <w:t xml:space="preserve"> files:</w:t>
+      </w:r>
+    </w:p>
+    <w:p>
+      <w:pPr>
+        <w:pStyle w:val="Ingenmellomrom"/>
+        <w:rPr>
+          <w:highlight w:val="yellow"/>
+          <w:lang w:val="en-US"/>
+        </w:rPr>
+      </w:pPr>
+      <w:r>
+        <w:rPr>
+          <w:highlight w:val="yellow"/>
+          <w:lang w:val="en-US"/>
+        </w:rPr>
+        <w:t>Overall situation</w:t>
+      </w:r>
+    </w:p>
+    <w:p>
+      <w:pPr>
+        <w:pStyle w:val="Ingenmellomrom"/>
+        <w:rPr>
+          <w:lang w:val="en-US"/>
+        </w:rPr>
+      </w:pPr>
+      <w:r>
+        <w:rPr>
+          <w:highlight w:val="yellow"/>
+          <w:lang w:val="en-US"/>
+        </w:rPr>
+        <w:t xml:space="preserve">Joint Target List </w:t>
+      </w:r>
+      <w:proofErr w:type="spellStart"/>
+      <w:r>
+        <w:rPr>
+          <w:highlight w:val="yellow"/>
+          <w:lang w:val="en-US"/>
+        </w:rPr>
+        <w:t>CombatFlite</w:t>
+      </w:r>
+      <w:proofErr w:type="spellEnd"/>
+    </w:p>
+    <w:p>
+      <w:pPr>
         <w:pStyle w:val="Overskrift1"/>
         <w:rPr>
           <w:lang w:val="en-US"/>
@@ -519,6 +587,7 @@
           <w:highlight w:val="yellow"/>
           <w:lang w:val="en-US"/>
         </w:rPr>
+        <w:lastRenderedPageBreak/>
         <w:t>Syria has one of the most robust SAM networks in the Middle East. Multiple SAM sites provide redundancy ensuring overlapping coverage for critical areas.</w:t>
       </w:r>
     </w:p>
@@ -535,7 +604,6 @@
           <w:highlight w:val="yellow"/>
           <w:lang w:val="en-US"/>
         </w:rPr>
-        <w:lastRenderedPageBreak/>
         <w:t>The Syrian IADS relies heavily on strategic and tactical Soviet era systems including SA-2, SA-3, SA-6, and SA-11. Tactical SAM systems such as SA-6, SA-11, SA-8 and SA-15s are also employed at numerous fixed sites to provide defense in depth to strategic systems.</w:t>
       </w:r>
     </w:p>
@@ -859,40 +927,88 @@
     <w:p>
       <w:pPr>
         <w:pStyle w:val="MMNotes"/>
-      </w:pPr>
-      <w:r>
-        <w:rPr>
-          <w:rFonts w:ascii="Arial" w:eastAsia="Arial" w:hAnsi="Arial" w:cs="Arial"/>
+        <w:rPr>
+          <w:rFonts w:asciiTheme="minorHAnsi" w:eastAsiaTheme="minorEastAsia" w:hAnsiTheme="minorHAnsi" w:cstheme="minorBidi"/>
+          <w:color w:val="auto"/>
           <w:sz w:val="22"/>
           <w:szCs w:val="22"/>
-        </w:rPr>
-        <w:t>P</w:t>
-      </w:r>
-      <w:r>
-        <w:t>opulation ca 20 million with a</w:t>
+          <w:lang w:eastAsia="nb-NO"/>
+        </w:rPr>
+      </w:pPr>
+      <w:r>
+        <w:rPr>
+          <w:rFonts w:asciiTheme="minorHAnsi" w:eastAsiaTheme="minorEastAsia" w:hAnsiTheme="minorHAnsi" w:cstheme="minorBidi"/>
+          <w:color w:val="auto"/>
+          <w:sz w:val="22"/>
+          <w:szCs w:val="22"/>
+          <w:lang w:eastAsia="nb-NO"/>
+        </w:rPr>
+        <w:t>Population ca 20 million with a</w:t>
       </w:r>
       <w:proofErr w:type="gramStart"/>
       <w:r>
+        <w:rPr>
+          <w:rFonts w:asciiTheme="minorHAnsi" w:eastAsiaTheme="minorEastAsia" w:hAnsiTheme="minorHAnsi" w:cstheme="minorBidi"/>
+          <w:color w:val="auto"/>
+          <w:sz w:val="22"/>
+          <w:szCs w:val="22"/>
+          <w:lang w:eastAsia="nb-NO"/>
+        </w:rPr>
         <w:t>  mosaic</w:t>
       </w:r>
       <w:proofErr w:type="gramEnd"/>
       <w:r>
+        <w:rPr>
+          <w:rFonts w:asciiTheme="minorHAnsi" w:eastAsiaTheme="minorEastAsia" w:hAnsiTheme="minorHAnsi" w:cstheme="minorBidi"/>
+          <w:color w:val="auto"/>
+          <w:sz w:val="22"/>
+          <w:szCs w:val="22"/>
+          <w:lang w:eastAsia="nb-NO"/>
+        </w:rPr>
         <w:t xml:space="preserve"> of social groups of various sizes that lack a consistent stratification system linking shared values and loyalties binding the population into a nation. Larger concentrations found in the major cities of Damascus, Aleppo (the country's largest city), and </w:t>
       </w:r>
       <w:proofErr w:type="spellStart"/>
       <w:r>
+        <w:rPr>
+          <w:rFonts w:asciiTheme="minorHAnsi" w:eastAsiaTheme="minorEastAsia" w:hAnsiTheme="minorHAnsi" w:cstheme="minorBidi"/>
+          <w:color w:val="auto"/>
+          <w:sz w:val="22"/>
+          <w:szCs w:val="22"/>
+          <w:lang w:eastAsia="nb-NO"/>
+        </w:rPr>
         <w:t>Hims</w:t>
       </w:r>
       <w:proofErr w:type="spellEnd"/>
       <w:r>
+        <w:rPr>
+          <w:rFonts w:asciiTheme="minorHAnsi" w:eastAsiaTheme="minorEastAsia" w:hAnsiTheme="minorHAnsi" w:cstheme="minorBidi"/>
+          <w:color w:val="auto"/>
+          <w:sz w:val="22"/>
+          <w:szCs w:val="22"/>
+          <w:lang w:eastAsia="nb-NO"/>
+        </w:rPr>
         <w:t xml:space="preserve"> (Homs); more than half of the population lives in the coastal plain, the province of </w:t>
       </w:r>
       <w:proofErr w:type="spellStart"/>
       <w:r>
+        <w:rPr>
+          <w:rFonts w:asciiTheme="minorHAnsi" w:eastAsiaTheme="minorEastAsia" w:hAnsiTheme="minorHAnsi" w:cstheme="minorBidi"/>
+          <w:color w:val="auto"/>
+          <w:sz w:val="22"/>
+          <w:szCs w:val="22"/>
+          <w:lang w:eastAsia="nb-NO"/>
+        </w:rPr>
         <w:t>Halab</w:t>
       </w:r>
       <w:proofErr w:type="spellEnd"/>
       <w:r>
+        <w:rPr>
+          <w:rFonts w:asciiTheme="minorHAnsi" w:eastAsiaTheme="minorEastAsia" w:hAnsiTheme="minorHAnsi" w:cstheme="minorBidi"/>
+          <w:color w:val="auto"/>
+          <w:sz w:val="22"/>
+          <w:szCs w:val="22"/>
+          <w:lang w:eastAsia="nb-NO"/>
+        </w:rPr>
         <w:t>, and the Euphrates River valley.</w:t>
       </w:r>
     </w:p>
@@ -972,6 +1088,7 @@
         <w:rPr>
           <w:lang w:val="en-US"/>
         </w:rPr>
+        <w:lastRenderedPageBreak/>
         <w:t>Political-military foundation</w:t>
       </w:r>
     </w:p>
@@ -1008,156 +1125,537 @@
         <w:rPr>
           <w:lang w:val="en-US"/>
         </w:rPr>
+        <w:t>Summary</w:t>
+      </w:r>
+    </w:p>
+    <w:p>
+      <w:pPr>
+        <w:pStyle w:val="Ingenmellomrom"/>
+        <w:rPr>
+          <w:highlight w:val="yellow"/>
+          <w:lang w:val="en-US"/>
+        </w:rPr>
+      </w:pPr>
+      <w:proofErr w:type="gramStart"/>
+      <w:r>
+        <w:rPr>
+          <w:highlight w:val="yellow"/>
+          <w:lang w:val="en-US"/>
+        </w:rPr>
+        <w:t>Liberalization of economic policies underway with privatization on the rise.</w:t>
+      </w:r>
+      <w:proofErr w:type="gramEnd"/>
+      <w:r>
+        <w:rPr>
+          <w:highlight w:val="yellow"/>
+          <w:lang w:val="en-US"/>
+        </w:rPr>
+        <w:t xml:space="preserve"> </w:t>
+      </w:r>
+      <w:proofErr w:type="gramStart"/>
+      <w:r>
+        <w:rPr>
+          <w:highlight w:val="yellow"/>
+          <w:lang w:val="en-US"/>
+        </w:rPr>
+        <w:t>Increased pressure on water supplies due to heavy use.</w:t>
+      </w:r>
+      <w:proofErr w:type="gramEnd"/>
+      <w:r>
+        <w:rPr>
+          <w:highlight w:val="yellow"/>
+          <w:lang w:val="en-US"/>
+        </w:rPr>
+        <w:t xml:space="preserve"> </w:t>
+      </w:r>
+      <w:proofErr w:type="gramStart"/>
+      <w:r>
+        <w:rPr>
+          <w:highlight w:val="yellow"/>
+          <w:lang w:val="en-US"/>
+        </w:rPr>
+        <w:t xml:space="preserve">Led by a highly authoritarian, hardheaded regime under a presidential republic with a socialist Baath Party doctrine in place, mostly </w:t>
+      </w:r>
+      <w:proofErr w:type="spellStart"/>
+      <w:r>
+        <w:rPr>
+          <w:highlight w:val="yellow"/>
+          <w:lang w:val="en-US"/>
+        </w:rPr>
+        <w:t>pragmatical</w:t>
+      </w:r>
+      <w:proofErr w:type="spellEnd"/>
+      <w:r>
+        <w:rPr>
+          <w:highlight w:val="yellow"/>
+          <w:lang w:val="en-US"/>
+        </w:rPr>
+        <w:t xml:space="preserve"> in fashion.</w:t>
+      </w:r>
+      <w:proofErr w:type="gramEnd"/>
+      <w:r>
+        <w:rPr>
+          <w:highlight w:val="yellow"/>
+          <w:lang w:val="en-US"/>
+        </w:rPr>
+        <w:t xml:space="preserve">  The president is at the center of power in Syria but has three vice presidents, none of which have been specifically designated as successors.</w:t>
+      </w:r>
+    </w:p>
+    <w:p>
+      <w:pPr>
+        <w:pStyle w:val="Ingenmellomrom"/>
+        <w:rPr>
+          <w:highlight w:val="yellow"/>
+          <w:lang w:val="en-US"/>
+        </w:rPr>
+      </w:pPr>
+      <w:r>
+        <w:rPr>
+          <w:highlight w:val="yellow"/>
+          <w:lang w:val="en-US"/>
+        </w:rPr>
+        <w:t xml:space="preserve">Two other branches of government include the Council of </w:t>
+      </w:r>
+      <w:proofErr w:type="spellStart"/>
+      <w:r>
+        <w:rPr>
+          <w:highlight w:val="yellow"/>
+          <w:lang w:val="en-US"/>
+        </w:rPr>
+        <w:t>Minsters</w:t>
+      </w:r>
+      <w:proofErr w:type="spellEnd"/>
+      <w:r>
+        <w:rPr>
+          <w:highlight w:val="yellow"/>
+          <w:lang w:val="en-US"/>
+        </w:rPr>
+        <w:t xml:space="preserve"> and the Peoples Council.</w:t>
+      </w:r>
+    </w:p>
+    <w:p>
+      <w:pPr>
+        <w:pStyle w:val="Ingenmellomrom"/>
+        <w:rPr>
+          <w:lang w:val="en-US"/>
+        </w:rPr>
+      </w:pPr>
+      <w:r>
+        <w:rPr>
+          <w:highlight w:val="yellow"/>
+          <w:lang w:val="en-US"/>
+        </w:rPr>
+        <w:t>Syria's status as a regional power imposes costs and liabilities to the Arab world, primarily because of its maverick support for Iran in the Iran-Iraq war and its involvement in Lebanon.</w:t>
+      </w:r>
+    </w:p>
+    <w:p>
+      <w:pPr>
+        <w:pStyle w:val="Overskrift1"/>
+        <w:rPr>
+          <w:lang w:val="en-US"/>
+        </w:rPr>
+      </w:pPr>
+      <w:r>
+        <w:rPr>
+          <w:lang w:val="en-US"/>
+        </w:rPr>
+        <w:t>Fielded Military Forces</w:t>
+      </w:r>
+    </w:p>
+    <w:p>
+      <w:pPr>
+        <w:pStyle w:val="Overskrift2"/>
+        <w:rPr>
+          <w:lang w:val="en-US"/>
+        </w:rPr>
+      </w:pPr>
+      <w:r>
+        <w:rPr>
+          <w:lang w:val="en-US"/>
+        </w:rPr>
+        <w:t>National Military Policy</w:t>
+      </w:r>
+    </w:p>
+    <w:p>
+      <w:pPr>
+        <w:pStyle w:val="Overskrift3"/>
+        <w:rPr>
+          <w:lang w:val="en-US"/>
+        </w:rPr>
+      </w:pPr>
+      <w:r>
+        <w:rPr>
+          <w:lang w:val="en-US"/>
+        </w:rPr>
+        <w:t>Doctrine</w:t>
+      </w:r>
+    </w:p>
+    <w:p>
+      <w:pPr>
+        <w:pStyle w:val="Ingenmellomrom"/>
+        <w:rPr>
+          <w:lang w:val="en-US"/>
+        </w:rPr>
+      </w:pPr>
+      <w:r>
+        <w:rPr>
+          <w:lang w:val="en-US"/>
+        </w:rPr>
+        <w:t>Very centralized system, hierarchical</w:t>
+      </w:r>
+    </w:p>
+    <w:p>
+      <w:pPr>
+        <w:pStyle w:val="Ingenmellomrom"/>
+        <w:rPr>
+          <w:lang w:val="en-US"/>
+        </w:rPr>
+      </w:pPr>
+      <w:r>
+        <w:rPr>
+          <w:lang w:val="en-US"/>
+        </w:rPr>
+        <w:t xml:space="preserve">The </w:t>
+      </w:r>
+      <w:r>
+        <w:rPr>
+          <w:lang w:val="en-US"/>
+        </w:rPr>
+        <w:t>Syrians</w:t>
+      </w:r>
+      <w:r>
+        <w:rPr>
+          <w:lang w:val="en-US"/>
+        </w:rPr>
+        <w:t xml:space="preserve"> recognize that effective command and control is critical for success in modern combined </w:t>
+      </w:r>
+      <w:r>
+        <w:rPr>
+          <w:lang w:val="en-US"/>
+        </w:rPr>
+        <w:t>arms warfare. Their method of en</w:t>
+      </w:r>
+      <w:r>
+        <w:rPr>
+          <w:lang w:val="en-US"/>
+        </w:rPr>
+        <w:t xml:space="preserve">suring success is to establish and to maintain a system of tightly centralized </w:t>
+      </w:r>
+      <w:r>
+        <w:rPr>
+          <w:lang w:val="en-US"/>
+        </w:rPr>
+        <w:t xml:space="preserve">command and </w:t>
+      </w:r>
+      <w:r>
+        <w:rPr>
+          <w:lang w:val="en-US"/>
+        </w:rPr>
+        <w:t>control over the combat and supporting forces at each level of command</w:t>
+      </w:r>
+      <w:r>
+        <w:rPr>
+          <w:lang w:val="en-US"/>
+        </w:rPr>
+        <w:t>.</w:t>
+      </w:r>
+    </w:p>
+    <w:p>
+      <w:pPr>
+        <w:pStyle w:val="Ingenmellomrom"/>
+        <w:rPr>
+          <w:lang w:val="en-US"/>
+        </w:rPr>
+      </w:pPr>
+    </w:p>
+    <w:p>
+      <w:pPr>
+        <w:pStyle w:val="Ingenmellomrom"/>
+        <w:rPr>
+          <w:lang w:val="en-US"/>
+        </w:rPr>
+      </w:pPr>
+      <w:r>
+        <w:rPr>
+          <w:lang w:val="en-US"/>
+        </w:rPr>
+        <w:t xml:space="preserve">The </w:t>
+      </w:r>
+      <w:r>
+        <w:rPr>
+          <w:lang w:val="en-US"/>
+        </w:rPr>
+        <w:t>Syrian</w:t>
+      </w:r>
+      <w:r>
+        <w:rPr>
+          <w:lang w:val="en-US"/>
+        </w:rPr>
+        <w:t xml:space="preserve"> commander at each level is charged with overall responsibility for his forces. </w:t>
+      </w:r>
+      <w:r>
+        <w:rPr>
+          <w:color w:val="FF0000"/>
+          <w:lang w:val="en-US"/>
+        </w:rPr>
+        <w:t>Syrian</w:t>
+      </w:r>
+      <w:r>
+        <w:rPr>
+          <w:color w:val="FF0000"/>
+          <w:lang w:val="en-US"/>
+        </w:rPr>
+        <w:t xml:space="preserve"> doctrine emphasizes that under the fluid conditions of modern warfare, even </w:t>
+      </w:r>
+      <w:r>
+        <w:rPr>
+          <w:color w:val="FF0000"/>
+          <w:lang w:val="en-US"/>
+        </w:rPr>
+        <w:t>during</w:t>
+      </w:r>
+      <w:r>
+        <w:rPr>
+          <w:color w:val="FF0000"/>
+          <w:lang w:val="en-US"/>
+        </w:rPr>
+        <w:t xml:space="preserve"> carefully planned operations, the commander must accomplish assigned missions on his own initiative without constant guidance from above</w:t>
+      </w:r>
+      <w:r>
+        <w:rPr>
+          <w:lang w:val="en-US"/>
+        </w:rPr>
+        <w:t xml:space="preserve">. </w:t>
+      </w:r>
+      <w:r>
+        <w:rPr>
+          <w:color w:val="FF0000"/>
+          <w:lang w:val="en-US"/>
+        </w:rPr>
+        <w:t>To do this, the commander must be well informed about the general situation and the intentions of the senior commander</w:t>
+      </w:r>
+      <w:r>
+        <w:rPr>
+          <w:lang w:val="en-US"/>
+        </w:rPr>
+        <w:t xml:space="preserve">. The </w:t>
+      </w:r>
+      <w:r>
+        <w:rPr>
+          <w:lang w:val="en-US"/>
+        </w:rPr>
+        <w:t>Corps</w:t>
+      </w:r>
+      <w:r>
+        <w:rPr>
+          <w:lang w:val="en-US"/>
+        </w:rPr>
+        <w:t xml:space="preserve"> </w:t>
+      </w:r>
+      <w:r>
+        <w:rPr>
+          <w:lang w:val="en-US"/>
+        </w:rPr>
+        <w:t xml:space="preserve">commander is responsible for the conduct of the entire operation in which his </w:t>
+      </w:r>
+      <w:r>
+        <w:rPr>
+          <w:lang w:val="en-US"/>
+        </w:rPr>
+        <w:t>Corps</w:t>
+      </w:r>
+      <w:r>
+        <w:rPr>
+          <w:lang w:val="en-US"/>
+        </w:rPr>
+        <w:t xml:space="preserve"> </w:t>
+      </w:r>
+      <w:r>
+        <w:rPr>
+          <w:lang w:val="en-US"/>
+        </w:rPr>
+        <w:t xml:space="preserve">is involved and for carrying out long-term operational </w:t>
+      </w:r>
+      <w:r>
+        <w:rPr>
+          <w:lang w:val="en-US"/>
+        </w:rPr>
+        <w:t>plans</w:t>
+      </w:r>
+      <w:r>
+        <w:rPr>
+          <w:lang w:val="en-US"/>
+        </w:rPr>
+        <w:t xml:space="preserve">. Division commanders, in turn, receive their missions from their respective </w:t>
+      </w:r>
+      <w:r>
+        <w:rPr>
+          <w:lang w:val="en-US"/>
+        </w:rPr>
+        <w:t>Corps</w:t>
+      </w:r>
+      <w:r>
+        <w:rPr>
+          <w:lang w:val="en-US"/>
+        </w:rPr>
+        <w:t xml:space="preserve"> commanders.</w:t>
+      </w:r>
+    </w:p>
+    <w:p>
+      <w:pPr>
+        <w:pStyle w:val="Ingenmellomrom"/>
+        <w:rPr>
+          <w:lang w:val="en-US"/>
+        </w:rPr>
+      </w:pPr>
+      <w:r>
+        <w:rPr>
+          <w:lang w:val="en-US"/>
+        </w:rPr>
+        <w:t xml:space="preserve">Neutralization of the centralized command and control structure will have the effect of paralyzing the organization. If a division HQ/ Division commander is neutralized the Divisions operations will come to a standstill, and it will take some time (1-2 days) before the command structure is re-established and a new commander is </w:t>
+      </w:r>
+      <w:r>
+        <w:rPr>
+          <w:lang w:val="en-US"/>
+        </w:rPr>
+        <w:t xml:space="preserve">in </w:t>
+      </w:r>
+      <w:r>
+        <w:rPr>
+          <w:lang w:val="en-US"/>
+        </w:rPr>
+        <w:t>place to work effectively.</w:t>
+      </w:r>
+    </w:p>
+    <w:p>
+      <w:pPr>
+        <w:pStyle w:val="Overskrift3"/>
+        <w:rPr>
+          <w:lang w:val="en-US"/>
+        </w:rPr>
+      </w:pPr>
+      <w:r>
+        <w:rPr>
+          <w:lang w:val="en-US"/>
+        </w:rPr>
+        <w:t>Influence of geographic and economic factors</w:t>
+      </w:r>
+    </w:p>
+    <w:p>
+      <w:pPr>
+        <w:pStyle w:val="Ingenmellomrom"/>
+        <w:rPr>
+          <w:lang w:val="en-US"/>
+        </w:rPr>
+      </w:pPr>
+      <w:r>
+        <w:rPr>
+          <w:lang w:val="en-US"/>
+        </w:rPr>
+        <w:t>Revenue from export of oil from the oil industry in Syria is very important for the Syrian economy. Attacks or threats of attacks against the oil industry will create pressure and set conditions for leverage during negotiations in final phases of a conflict.</w:t>
+      </w:r>
+    </w:p>
+    <w:p>
+      <w:pPr>
+        <w:pStyle w:val="Ingenmellomrom"/>
+        <w:rPr>
+          <w:lang w:val="en-US"/>
+        </w:rPr>
+      </w:pPr>
+      <w:r>
+        <w:rPr>
+          <w:lang w:val="en-US"/>
+        </w:rPr>
+        <w:t>Due to the geography with a exposed coastline to the Eastern Mediterranean (EMED) and bordering to Israel and Turkey as a enemy, and Lebanon</w:t>
+      </w:r>
+      <w:r>
+        <w:rPr>
+          <w:lang w:val="en-US"/>
+        </w:rPr>
+        <w:t>, Iraq</w:t>
+      </w:r>
+      <w:r>
+        <w:rPr>
+          <w:lang w:val="en-US"/>
+        </w:rPr>
+        <w:t xml:space="preserve"> and Jordan as neutral countries</w:t>
+      </w:r>
+      <w:r>
+        <w:rPr>
+          <w:lang w:val="en-US"/>
+        </w:rPr>
+        <w:t xml:space="preserve"> Syria have created a strategic depth towards the Iraqi border and placed high value items, critical infrastructure and important research in the desert far away from the coast and its enemies. In addition along the coast and the borders of Israel and Turkey a heavy focus on air </w:t>
+      </w:r>
+      <w:r>
+        <w:rPr>
+          <w:lang w:val="en-US"/>
+        </w:rPr>
+        <w:t>defense</w:t>
+      </w:r>
+      <w:r>
+        <w:rPr>
+          <w:lang w:val="en-US"/>
+        </w:rPr>
+        <w:t xml:space="preserve"> is in place.</w:t>
+      </w:r>
+    </w:p>
+    <w:p>
+      <w:pPr>
+        <w:pStyle w:val="Overskrift3"/>
+        <w:rPr>
+          <w:lang w:val="en-US"/>
+        </w:rPr>
+      </w:pPr>
+      <w:r>
+        <w:rPr>
+          <w:lang w:val="en-US"/>
+        </w:rPr>
+        <w:t>Perceived</w:t>
+      </w:r>
+      <w:r>
+        <w:rPr>
+          <w:lang w:val="en-US"/>
+        </w:rPr>
+        <w:t xml:space="preserve"> greatest threat</w:t>
+      </w:r>
+    </w:p>
+    <w:p>
+      <w:pPr>
+        <w:pStyle w:val="Ingenmellomrom"/>
+        <w:rPr>
+          <w:lang w:val="en-US"/>
+        </w:rPr>
+      </w:pPr>
+      <w:r>
+        <w:rPr>
+          <w:lang w:val="en-US"/>
+        </w:rPr>
+        <w:t xml:space="preserve">Syria’s perceived greatest threat is western airpower and ability to conduct power projection from the air. Because of this Syria have put down a significant effort in increasing its air </w:t>
+      </w:r>
+      <w:r>
+        <w:rPr>
+          <w:lang w:val="en-US"/>
+        </w:rPr>
+        <w:t>defense</w:t>
+      </w:r>
+      <w:r>
+        <w:rPr>
+          <w:lang w:val="en-US"/>
+        </w:rPr>
+        <w:t xml:space="preserve"> structure, and this is together with the WMD program the prioritized effort in the Syrian Armed Forces.</w:t>
+      </w:r>
+      <w:r>
+        <w:rPr>
+          <w:lang w:val="en-US"/>
+        </w:rPr>
+        <w:t xml:space="preserve"> WMD are being used as a deterrent toward any attacks, and it is likely </w:t>
+      </w:r>
+      <w:r>
+        <w:rPr>
+          <w:lang w:val="en-US"/>
+        </w:rPr>
         <w:lastRenderedPageBreak/>
-        <w:t>Summary</w:t>
-      </w:r>
-    </w:p>
-    <w:p>
-      <w:pPr>
-        <w:pStyle w:val="Ingenmellomrom"/>
-        <w:rPr>
-          <w:highlight w:val="yellow"/>
-          <w:lang w:val="en-US"/>
-        </w:rPr>
-      </w:pPr>
-      <w:proofErr w:type="gramStart"/>
-      <w:r>
-        <w:rPr>
-          <w:highlight w:val="yellow"/>
-          <w:lang w:val="en-US"/>
-        </w:rPr>
-        <w:t>Liberalization of economic policies underway with privatization on the rise.</w:t>
-      </w:r>
-      <w:proofErr w:type="gramEnd"/>
-      <w:r>
-        <w:rPr>
-          <w:highlight w:val="yellow"/>
-          <w:lang w:val="en-US"/>
-        </w:rPr>
-        <w:t xml:space="preserve"> </w:t>
-      </w:r>
-      <w:proofErr w:type="gramStart"/>
-      <w:r>
-        <w:rPr>
-          <w:highlight w:val="yellow"/>
-          <w:lang w:val="en-US"/>
-        </w:rPr>
-        <w:t>Increased pressure on water supplies due to heavy use.</w:t>
-      </w:r>
-      <w:proofErr w:type="gramEnd"/>
-      <w:r>
-        <w:rPr>
-          <w:highlight w:val="yellow"/>
-          <w:lang w:val="en-US"/>
-        </w:rPr>
-        <w:t xml:space="preserve"> </w:t>
-      </w:r>
-      <w:proofErr w:type="gramStart"/>
-      <w:r>
-        <w:rPr>
-          <w:highlight w:val="yellow"/>
-          <w:lang w:val="en-US"/>
-        </w:rPr>
-        <w:t xml:space="preserve">Led by a highly authoritarian, hardheaded regime under a presidential republic with a socialist Baath Party doctrine in place, mostly </w:t>
-      </w:r>
-      <w:proofErr w:type="spellStart"/>
-      <w:r>
-        <w:rPr>
-          <w:highlight w:val="yellow"/>
-          <w:lang w:val="en-US"/>
-        </w:rPr>
-        <w:t>pragmatical</w:t>
-      </w:r>
-      <w:proofErr w:type="spellEnd"/>
-      <w:r>
-        <w:rPr>
-          <w:highlight w:val="yellow"/>
-          <w:lang w:val="en-US"/>
-        </w:rPr>
-        <w:t xml:space="preserve"> in fashion.</w:t>
-      </w:r>
-      <w:proofErr w:type="gramEnd"/>
-      <w:r>
-        <w:rPr>
-          <w:highlight w:val="yellow"/>
-          <w:lang w:val="en-US"/>
-        </w:rPr>
-        <w:t xml:space="preserve">  The president is at the center of power in Syria but has three vice presidents, none of which have been specifically designated as successors.</w:t>
-      </w:r>
-    </w:p>
-    <w:p>
-      <w:pPr>
-        <w:pStyle w:val="Ingenmellomrom"/>
-        <w:rPr>
-          <w:highlight w:val="yellow"/>
-          <w:lang w:val="en-US"/>
-        </w:rPr>
-      </w:pPr>
-      <w:r>
-        <w:rPr>
-          <w:highlight w:val="yellow"/>
-          <w:lang w:val="en-US"/>
-        </w:rPr>
-        <w:t xml:space="preserve">Two other branches of government include the Council of </w:t>
-      </w:r>
-      <w:proofErr w:type="spellStart"/>
-      <w:r>
-        <w:rPr>
-          <w:highlight w:val="yellow"/>
-          <w:lang w:val="en-US"/>
-        </w:rPr>
-        <w:t>Minsters</w:t>
-      </w:r>
-      <w:proofErr w:type="spellEnd"/>
-      <w:r>
-        <w:rPr>
-          <w:highlight w:val="yellow"/>
-          <w:lang w:val="en-US"/>
-        </w:rPr>
-        <w:t xml:space="preserve"> and the Peoples Council.</w:t>
-      </w:r>
-    </w:p>
-    <w:p>
-      <w:pPr>
-        <w:pStyle w:val="Ingenmellomrom"/>
-        <w:rPr>
-          <w:lang w:val="en-US"/>
-        </w:rPr>
-      </w:pPr>
-      <w:r>
-        <w:rPr>
-          <w:highlight w:val="yellow"/>
-          <w:lang w:val="en-US"/>
-        </w:rPr>
-        <w:t>Syria's status as a regional power imposes costs and liabilities to the Arab world, primarily because of its maverick support for Iran in the Iran-Iraq war and its involvement in Lebanon.</w:t>
-      </w:r>
-    </w:p>
-    <w:p>
-      <w:pPr>
-        <w:pStyle w:val="Overskrift1"/>
-        <w:rPr>
-          <w:lang w:val="en-US"/>
-        </w:rPr>
-      </w:pPr>
-      <w:r>
-        <w:rPr>
-          <w:lang w:val="en-US"/>
-        </w:rPr>
-        <w:t>Fielded Military Forces</w:t>
-      </w:r>
-    </w:p>
-    <w:p>
-      <w:pPr>
-        <w:pStyle w:val="Overskrift2"/>
-        <w:rPr>
-          <w:lang w:val="en-US"/>
-        </w:rPr>
-      </w:pPr>
-      <w:r>
-        <w:rPr>
-          <w:lang w:val="en-US"/>
-        </w:rPr>
-        <w:t>National Military Policy</w:t>
+        <w:t>that offensive operations against Syria will create a rationale for Syrian leadership to use or threaten to use WMD.</w:t>
       </w:r>
     </w:p>
     <w:p>
@@ -1171,335 +1669,6 @@
         <w:rPr>
           <w:lang w:val="en-US"/>
         </w:rPr>
-        <w:t>Doctrine</w:t>
-      </w:r>
-    </w:p>
-    <w:p>
-      <w:pPr>
-        <w:pStyle w:val="Ingenmellomrom"/>
-        <w:rPr>
-          <w:lang w:val="en-US"/>
-        </w:rPr>
-      </w:pPr>
-      <w:r>
-        <w:rPr>
-          <w:lang w:val="en-US"/>
-        </w:rPr>
-        <w:t>Very centralized system, hierarchical</w:t>
-      </w:r>
-    </w:p>
-    <w:p>
-      <w:pPr>
-        <w:pStyle w:val="Ingenmellomrom"/>
-        <w:rPr>
-          <w:lang w:val="en-US"/>
-        </w:rPr>
-      </w:pPr>
-      <w:r>
-        <w:rPr>
-          <w:lang w:val="en-US"/>
-        </w:rPr>
-        <w:t xml:space="preserve">The </w:t>
-      </w:r>
-      <w:r>
-        <w:rPr>
-          <w:lang w:val="en-US"/>
-        </w:rPr>
-        <w:t>Syrians</w:t>
-      </w:r>
-      <w:r>
-        <w:rPr>
-          <w:lang w:val="en-US"/>
-        </w:rPr>
-        <w:t xml:space="preserve"> recognize that effective command and control is critical for success in modern combined arms warfare. Their method of insuring success is to establish and to maintain a system of tightly centralized control over the combat and supporting forces at each level of command</w:t>
-      </w:r>
-      <w:r>
-        <w:rPr>
-          <w:lang w:val="en-US"/>
-        </w:rPr>
-        <w:t>.</w:t>
-      </w:r>
-    </w:p>
-    <w:p>
-      <w:pPr>
-        <w:pStyle w:val="Ingenmellomrom"/>
-        <w:rPr>
-          <w:lang w:val="en-US"/>
-        </w:rPr>
-      </w:pPr>
-    </w:p>
-    <w:p>
-      <w:pPr>
-        <w:pStyle w:val="Ingenmellomrom"/>
-        <w:rPr>
-          <w:lang w:val="en-US"/>
-        </w:rPr>
-      </w:pPr>
-      <w:r>
-        <w:rPr>
-          <w:lang w:val="en-US"/>
-        </w:rPr>
-        <w:t xml:space="preserve">The </w:t>
-      </w:r>
-      <w:r>
-        <w:rPr>
-          <w:lang w:val="en-US"/>
-        </w:rPr>
-        <w:t>Syrian</w:t>
-      </w:r>
-      <w:r>
-        <w:rPr>
-          <w:lang w:val="en-US"/>
-        </w:rPr>
-        <w:t xml:space="preserve"> commander at each level is charged with overall responsibility for his forces. </w:t>
-      </w:r>
-      <w:r>
-        <w:rPr>
-          <w:lang w:val="en-US"/>
-        </w:rPr>
-        <w:t>Syrian</w:t>
-      </w:r>
-      <w:r>
-        <w:rPr>
-          <w:lang w:val="en-US"/>
-        </w:rPr>
-        <w:t xml:space="preserve"> doctrine emphasizes that under the fluid conditions of modern warfare, even </w:t>
-      </w:r>
-      <w:r>
-        <w:rPr>
-          <w:lang w:val="en-US"/>
-        </w:rPr>
-        <w:t>during</w:t>
-      </w:r>
-      <w:r>
-        <w:rPr>
-          <w:lang w:val="en-US"/>
-        </w:rPr>
-        <w:t xml:space="preserve"> carefully planned operations, the commander must accomplish assigned missions on his own initiative without constant guidance from above. To do this, the commander must be well informed about the general situation and the intentions of the senior commander. The </w:t>
-      </w:r>
-      <w:r>
-        <w:rPr>
-          <w:lang w:val="en-US"/>
-        </w:rPr>
-        <w:t>Corps</w:t>
-      </w:r>
-      <w:r>
-        <w:rPr>
-          <w:lang w:val="en-US"/>
-        </w:rPr>
-        <w:t xml:space="preserve"> </w:t>
-      </w:r>
-      <w:r>
-        <w:rPr>
-          <w:lang w:val="en-US"/>
-        </w:rPr>
-        <w:t xml:space="preserve">commander is responsible for the conduct of the entire operation in which his </w:t>
-      </w:r>
-      <w:r>
-        <w:rPr>
-          <w:lang w:val="en-US"/>
-        </w:rPr>
-        <w:t>Corps</w:t>
-      </w:r>
-      <w:r>
-        <w:rPr>
-          <w:lang w:val="en-US"/>
-        </w:rPr>
-        <w:t xml:space="preserve"> </w:t>
-      </w:r>
-      <w:r>
-        <w:rPr>
-          <w:lang w:val="en-US"/>
-        </w:rPr>
-        <w:t xml:space="preserve">is involved and for carrying out long-term operational </w:t>
-      </w:r>
-      <w:r>
-        <w:rPr>
-          <w:lang w:val="en-US"/>
-        </w:rPr>
-        <w:t>plans</w:t>
-      </w:r>
-      <w:r>
-        <w:rPr>
-          <w:lang w:val="en-US"/>
-        </w:rPr>
-        <w:t xml:space="preserve">. Division commanders, in turn, receive their missions from their respective </w:t>
-      </w:r>
-      <w:r>
-        <w:rPr>
-          <w:lang w:val="en-US"/>
-        </w:rPr>
-        <w:t>Corps</w:t>
-      </w:r>
-      <w:r>
-        <w:rPr>
-          <w:lang w:val="en-US"/>
-        </w:rPr>
-        <w:t xml:space="preserve"> commanders.</w:t>
-      </w:r>
-    </w:p>
-    <w:p>
-      <w:pPr>
-        <w:pStyle w:val="Ingenmellomrom"/>
-        <w:rPr>
-          <w:lang w:val="en-US"/>
-        </w:rPr>
-      </w:pPr>
-      <w:r>
-        <w:rPr>
-          <w:lang w:val="en-US"/>
-        </w:rPr>
-        <w:t xml:space="preserve">Neutralization of the centralized command and control structure will have the effect of paralyzing the organization. If a division HQ/ Division commander is neutralized the Divisions operations will come to a standstill, and it will take some time (1-2 days) before the command structure is re-established and a new commander is </w:t>
-      </w:r>
-      <w:r>
-        <w:rPr>
-          <w:lang w:val="en-US"/>
-        </w:rPr>
-        <w:t xml:space="preserve">in </w:t>
-      </w:r>
-      <w:r>
-        <w:rPr>
-          <w:lang w:val="en-US"/>
-        </w:rPr>
-        <w:t>place to work effectively.</w:t>
-      </w:r>
-    </w:p>
-    <w:p>
-      <w:pPr>
-        <w:pStyle w:val="Overskrift3"/>
-        <w:rPr>
-          <w:lang w:val="en-US"/>
-        </w:rPr>
-      </w:pPr>
-      <w:r>
-        <w:rPr>
-          <w:lang w:val="en-US"/>
-        </w:rPr>
-        <w:t>Influence of geographic and economic factors</w:t>
-      </w:r>
-    </w:p>
-    <w:p>
-      <w:pPr>
-        <w:pStyle w:val="Ingenmellomrom"/>
-        <w:rPr>
-          <w:lang w:val="en-US"/>
-        </w:rPr>
-      </w:pPr>
-      <w:r>
-        <w:rPr>
-          <w:lang w:val="en-US"/>
-        </w:rPr>
-        <w:t>Revenue from export of oil from the oil industry in Syria is very important for the Syrian economy. Attacks or threats of attacks against the oil industry will create pressure and set conditions for leverage during negotiations in final phases of a conflict.</w:t>
-      </w:r>
-    </w:p>
-    <w:p>
-      <w:pPr>
-        <w:pStyle w:val="Ingenmellomrom"/>
-        <w:rPr>
-          <w:lang w:val="en-US"/>
-        </w:rPr>
-      </w:pPr>
-      <w:r>
-        <w:rPr>
-          <w:lang w:val="en-US"/>
-        </w:rPr>
-        <w:t>Due to the geography with a exposed coastline to the Eastern Mediterranean (EMED) and bordering to Israel and Turkey as a enemy, and Lebanon</w:t>
-      </w:r>
-      <w:r>
-        <w:rPr>
-          <w:lang w:val="en-US"/>
-        </w:rPr>
-        <w:t>, Iraq</w:t>
-      </w:r>
-      <w:r>
-        <w:rPr>
-          <w:lang w:val="en-US"/>
-        </w:rPr>
-        <w:t xml:space="preserve"> and Jordan as neutral countries</w:t>
-      </w:r>
-      <w:r>
-        <w:rPr>
-          <w:lang w:val="en-US"/>
-        </w:rPr>
-        <w:t xml:space="preserve"> Syria have created a strategic depth towards the Iraqi border and placed high value items, critical infrastructure and important research in the desert far away from the coast and its enemies. In addition along the coast and the borders of Israel and Turkey a heavy focus on air </w:t>
-      </w:r>
-      <w:r>
-        <w:rPr>
-          <w:lang w:val="en-US"/>
-        </w:rPr>
-        <w:t>defense</w:t>
-      </w:r>
-      <w:r>
-        <w:rPr>
-          <w:lang w:val="en-US"/>
-        </w:rPr>
-        <w:t xml:space="preserve"> is in place.</w:t>
-      </w:r>
-    </w:p>
-    <w:p>
-      <w:pPr>
-        <w:pStyle w:val="Overskrift3"/>
-        <w:rPr>
-          <w:lang w:val="en-US"/>
-        </w:rPr>
-      </w:pPr>
-      <w:r>
-        <w:rPr>
-          <w:lang w:val="en-US"/>
-        </w:rPr>
-        <w:t>Perceived</w:t>
-      </w:r>
-      <w:r>
-        <w:rPr>
-          <w:lang w:val="en-US"/>
-        </w:rPr>
-        <w:t xml:space="preserve"> greatest threat</w:t>
-      </w:r>
-    </w:p>
-    <w:p>
-      <w:pPr>
-        <w:pStyle w:val="Ingenmellomrom"/>
-        <w:rPr>
-          <w:lang w:val="en-US"/>
-        </w:rPr>
-      </w:pPr>
-      <w:r>
-        <w:rPr>
-          <w:lang w:val="en-US"/>
-        </w:rPr>
-        <w:t xml:space="preserve">Syria’s perceived greatest threat is western airpower and ability to conduct power projection from the air. Because of this Syria have put down a significant effort in increasing its air </w:t>
-      </w:r>
-      <w:r>
-        <w:rPr>
-          <w:lang w:val="en-US"/>
-        </w:rPr>
-        <w:t>defense</w:t>
-      </w:r>
-      <w:r>
-        <w:rPr>
-          <w:lang w:val="en-US"/>
-        </w:rPr>
-        <w:t xml:space="preserve"> structure, and this is together with the WMD program the prioritized effort in the Syrian Armed Forces.</w:t>
-      </w:r>
-      <w:r>
-        <w:rPr>
-          <w:lang w:val="en-US"/>
-        </w:rPr>
-        <w:t xml:space="preserve"> WMD are being used as a deterrent toward any attacks, and it is likely that offensive operations against Syria will create a rationale for Syrian leadership to use or threaten to use WMD.</w:t>
-      </w:r>
-    </w:p>
-    <w:p>
-      <w:pPr>
-        <w:pStyle w:val="Overskrift3"/>
-        <w:rPr>
-          <w:lang w:val="en-US"/>
-        </w:rPr>
-      </w:pPr>
-      <w:r>
-        <w:rPr>
-          <w:lang w:val="en-US"/>
-        </w:rPr>
-        <w:lastRenderedPageBreak/>
         <w:t>Other planning factors</w:t>
       </w:r>
     </w:p>
@@ -3608,14 +3777,12 @@
         </w:rPr>
         <w:t>The Syrian army have 5 major bases (</w:t>
       </w:r>
-      <w:proofErr w:type="spellStart"/>
-      <w:r>
-        <w:rPr>
-          <w:lang w:val="en-US"/>
-        </w:rPr>
-        <w:t>homebase</w:t>
-      </w:r>
-      <w:proofErr w:type="spellEnd"/>
+      <w:r>
+        <w:rPr>
+          <w:lang w:val="en-US"/>
+        </w:rPr>
+        <w:t>home base</w:t>
+      </w:r>
       <w:r>
         <w:rPr>
           <w:lang w:val="en-US"/>
@@ -3692,16 +3859,8 @@
         <w:rPr>
           <w:lang w:val="en-US"/>
         </w:rPr>
-        <w:t xml:space="preserve"> Corps). When </w:t>
-      </w:r>
-      <w:proofErr w:type="gramStart"/>
-      <w:r>
-        <w:rPr>
-          <w:lang w:val="en-US"/>
-        </w:rPr>
-        <w:t>the a</w:t>
-      </w:r>
-      <w:proofErr w:type="gramEnd"/>
+        <w:t xml:space="preserve"> Corps). When the</w:t>
+      </w:r>
       <w:r>
         <w:rPr>
           <w:lang w:val="en-US"/>
@@ -3730,14 +3889,12 @@
         </w:rPr>
         <w:t xml:space="preserve">Destruction of </w:t>
       </w:r>
-      <w:proofErr w:type="gramStart"/>
-      <w:r>
-        <w:rPr>
-          <w:lang w:val="en-US"/>
-        </w:rPr>
-        <w:t>a</w:t>
-      </w:r>
-      <w:proofErr w:type="gramEnd"/>
+      <w:r>
+        <w:rPr>
+          <w:lang w:val="en-US"/>
+        </w:rPr>
+        <w:t>an</w:t>
+      </w:r>
       <w:r>
         <w:rPr>
           <w:lang w:val="en-US"/>
@@ -3817,7 +3974,6 @@
           <w:lang w:val="en-US"/>
         </w:rPr>
       </w:pPr>
-      <w:proofErr w:type="gramStart"/>
       <w:r>
         <w:rPr>
           <w:lang w:val="en-US"/>
@@ -3841,9 +3997,8 @@
         <w:rPr>
           <w:lang w:val="en-US"/>
         </w:rPr>
-        <w:t xml:space="preserve"> Patrol</w:t>
-      </w:r>
-      <w:proofErr w:type="gramEnd"/>
+        <w:t>Patrol</w:t>
+      </w:r>
       <w:r>
         <w:rPr>
           <w:lang w:val="en-US"/>
@@ -4764,6 +4919,52 @@
           <w:lang w:val="en-US"/>
         </w:rPr>
       </w:pPr>
+      <w:r>
+        <w:rPr>
+          <w:lang w:val="en-US"/>
+        </w:rPr>
+        <w:t xml:space="preserve">If a food factory is destroyed, the Syrian government can change the </w:t>
+      </w:r>
+      <w:r>
+        <w:rPr>
+          <w:lang w:val="en-US"/>
+        </w:rPr>
+        <w:t>priorities</w:t>
+      </w:r>
+      <w:r>
+        <w:rPr>
+          <w:lang w:val="en-US"/>
+        </w:rPr>
+        <w:t xml:space="preserve"> and ensure that food is directed to the corresponding food storage.</w:t>
+      </w:r>
+    </w:p>
+    <w:p>
+      <w:pPr>
+        <w:pStyle w:val="Ingenmellomrom"/>
+        <w:rPr>
+          <w:lang w:val="en-US"/>
+        </w:rPr>
+      </w:pPr>
+      <w:r>
+        <w:rPr>
+          <w:lang w:val="en-US"/>
+        </w:rPr>
+        <w:t xml:space="preserve">If food </w:t>
+      </w:r>
+      <w:proofErr w:type="gramStart"/>
+      <w:r>
+        <w:rPr>
+          <w:lang w:val="en-US"/>
+        </w:rPr>
+        <w:t>distribution to the Syrian armed forces are</w:t>
+      </w:r>
+      <w:proofErr w:type="gramEnd"/>
+      <w:r>
+        <w:rPr>
+          <w:lang w:val="en-US"/>
+        </w:rPr>
+        <w:t xml:space="preserve"> disrupted to the level where they do not get enough food, then the moral of the Syrian armed forces affected will be lowered (DCS skill level lowered)</w:t>
+      </w:r>
     </w:p>
     <w:p>
       <w:pPr>
@@ -4838,6 +5039,619 @@
           <w:lang w:val="en-US"/>
         </w:rPr>
       </w:pPr>
+      <w:r>
+        <w:rPr>
+          <w:lang w:val="en-US"/>
+        </w:rPr>
+        <w:t xml:space="preserve">Produces food for OPARTGT117 </w:t>
+      </w:r>
+      <w:proofErr w:type="spellStart"/>
+      <w:r>
+        <w:rPr>
+          <w:lang w:val="en-US"/>
+        </w:rPr>
+        <w:t>Raqqa</w:t>
+      </w:r>
+      <w:proofErr w:type="spellEnd"/>
+      <w:r>
+        <w:rPr>
+          <w:lang w:val="en-US"/>
+        </w:rPr>
+        <w:t xml:space="preserve"> food storage</w:t>
+      </w:r>
+    </w:p>
+    <w:p>
+      <w:pPr>
+        <w:pStyle w:val="Ingenmellomrom"/>
+        <w:rPr>
+          <w:lang w:val="en-US"/>
+        </w:rPr>
+      </w:pPr>
+    </w:p>
+    <w:p>
+      <w:pPr>
+        <w:pStyle w:val="Overskrift4"/>
+        <w:rPr>
+          <w:lang w:val="en-US"/>
+        </w:rPr>
+      </w:pPr>
+      <w:r>
+        <w:rPr>
+          <w:lang w:val="en-US"/>
+        </w:rPr>
+        <w:t xml:space="preserve">OPARTGT113 </w:t>
+      </w:r>
+      <w:proofErr w:type="spellStart"/>
+      <w:r>
+        <w:rPr>
+          <w:lang w:val="en-US"/>
+        </w:rPr>
+        <w:t>Tartus</w:t>
+      </w:r>
+      <w:proofErr w:type="spellEnd"/>
+      <w:r>
+        <w:rPr>
+          <w:lang w:val="en-US"/>
+        </w:rPr>
+        <w:t xml:space="preserve"> food factory</w:t>
+      </w:r>
+    </w:p>
+    <w:p>
+      <w:pPr>
+        <w:rPr>
+          <w:lang w:val="en-US"/>
+        </w:rPr>
+      </w:pPr>
+      <w:r>
+        <w:rPr>
+          <w:lang w:val="en-US"/>
+        </w:rPr>
+        <w:t>Produces food for OPARTGT118 Damascus food storage</w:t>
+      </w:r>
+    </w:p>
+    <w:p>
+      <w:pPr>
+        <w:pStyle w:val="Ingenmellomrom"/>
+        <w:rPr>
+          <w:lang w:val="en-US"/>
+        </w:rPr>
+      </w:pPr>
+    </w:p>
+    <w:p>
+      <w:pPr>
+        <w:pStyle w:val="Overskrift4"/>
+        <w:rPr>
+          <w:lang w:val="en-US"/>
+        </w:rPr>
+      </w:pPr>
+      <w:r>
+        <w:rPr>
+          <w:lang w:val="en-US"/>
+        </w:rPr>
+        <w:t xml:space="preserve">OPARTGT 114 </w:t>
+      </w:r>
+      <w:proofErr w:type="spellStart"/>
+      <w:r>
+        <w:rPr>
+          <w:lang w:val="en-US"/>
+        </w:rPr>
+        <w:t>Idlib</w:t>
+      </w:r>
+      <w:proofErr w:type="spellEnd"/>
+      <w:r>
+        <w:rPr>
+          <w:lang w:val="en-US"/>
+        </w:rPr>
+        <w:t xml:space="preserve"> Food factory</w:t>
+      </w:r>
+    </w:p>
+    <w:p>
+      <w:pPr>
+        <w:pStyle w:val="Ingenmellomrom"/>
+        <w:rPr>
+          <w:lang w:val="en-US"/>
+        </w:rPr>
+      </w:pPr>
+      <w:r>
+        <w:rPr>
+          <w:lang w:val="en-US"/>
+        </w:rPr>
+        <w:t>This food factory p</w:t>
+      </w:r>
+      <w:r>
+        <w:rPr>
+          <w:lang w:val="en-US"/>
+        </w:rPr>
+        <w:t>roduces food for OPARTGT</w:t>
+      </w:r>
+      <w:r>
+        <w:rPr>
+          <w:lang w:val="en-US"/>
+        </w:rPr>
+        <w:t xml:space="preserve">116 </w:t>
+      </w:r>
+      <w:proofErr w:type="spellStart"/>
+      <w:r>
+        <w:rPr>
+          <w:lang w:val="en-US"/>
+        </w:rPr>
+        <w:t>Idlib</w:t>
+      </w:r>
+      <w:proofErr w:type="spellEnd"/>
+      <w:r>
+        <w:rPr>
+          <w:lang w:val="en-US"/>
+        </w:rPr>
+        <w:t xml:space="preserve"> Food storage</w:t>
+      </w:r>
+      <w:r>
+        <w:rPr>
+          <w:lang w:val="en-US"/>
+        </w:rPr>
+        <w:t xml:space="preserve">. Food production in this factory ensures that </w:t>
+      </w:r>
+      <w:r>
+        <w:rPr>
+          <w:lang w:val="en-US"/>
+        </w:rPr>
+        <w:t xml:space="preserve">OPARTGT116 </w:t>
+      </w:r>
+      <w:proofErr w:type="spellStart"/>
+      <w:r>
+        <w:rPr>
+          <w:lang w:val="en-US"/>
+        </w:rPr>
+        <w:t>Idlib</w:t>
+      </w:r>
+      <w:proofErr w:type="spellEnd"/>
+      <w:r>
+        <w:rPr>
+          <w:lang w:val="en-US"/>
+        </w:rPr>
+        <w:t xml:space="preserve"> food storage is filled up at any time. </w:t>
+      </w:r>
+      <w:r>
+        <w:rPr>
+          <w:lang w:val="en-US"/>
+        </w:rPr>
+        <w:t xml:space="preserve">Every 2 days a convoy is dispatched from this food factory to </w:t>
+      </w:r>
+      <w:proofErr w:type="spellStart"/>
+      <w:r>
+        <w:rPr>
+          <w:lang w:val="en-US"/>
+        </w:rPr>
+        <w:t>Idlib</w:t>
+      </w:r>
+      <w:proofErr w:type="spellEnd"/>
+      <w:r>
+        <w:rPr>
+          <w:lang w:val="en-US"/>
+        </w:rPr>
+        <w:t xml:space="preserve"> food storage to ensure it is topped up with food. The </w:t>
+      </w:r>
+      <w:proofErr w:type="gramStart"/>
+      <w:r>
+        <w:rPr>
+          <w:lang w:val="en-US"/>
+        </w:rPr>
+        <w:t>convoy consist</w:t>
+      </w:r>
+      <w:proofErr w:type="gramEnd"/>
+      <w:r>
+        <w:rPr>
+          <w:lang w:val="en-US"/>
+        </w:rPr>
+        <w:t xml:space="preserve"> of 18 supply trucks (1 Logistical BN with only supply trucks for food).</w:t>
+      </w:r>
+    </w:p>
+    <w:p>
+      <w:pPr>
+        <w:pStyle w:val="Ingenmellomrom"/>
+        <w:rPr>
+          <w:lang w:val="en-US"/>
+        </w:rPr>
+      </w:pPr>
+      <w:r>
+        <w:rPr>
+          <w:lang w:val="en-US"/>
+        </w:rPr>
+        <w:lastRenderedPageBreak/>
+        <w:t>Dual purpose facility, as this food factory produces food both for the Syrian armed forces, but also for the civilian population.</w:t>
+      </w:r>
+      <w:r>
+        <w:rPr>
+          <w:lang w:val="en-US"/>
+        </w:rPr>
+        <w:t xml:space="preserve"> Civilian trucks are used for the distribution of the food going to the civilian market.</w:t>
+      </w:r>
+    </w:p>
+    <w:p>
+      <w:pPr>
+        <w:pStyle w:val="Ingenmellomrom"/>
+        <w:rPr>
+          <w:lang w:val="en-US"/>
+        </w:rPr>
+      </w:pPr>
+    </w:p>
+    <w:p>
+      <w:pPr>
+        <w:pStyle w:val="Overskrift4"/>
+        <w:rPr>
+          <w:lang w:val="en-US"/>
+        </w:rPr>
+      </w:pPr>
+      <w:r>
+        <w:rPr>
+          <w:lang w:val="en-US"/>
+        </w:rPr>
+        <w:t>OPARTGT 115 Aleppo food factory</w:t>
+      </w:r>
+    </w:p>
+    <w:p>
+      <w:pPr>
+        <w:rPr>
+          <w:lang w:val="en-US"/>
+        </w:rPr>
+      </w:pPr>
+      <w:proofErr w:type="gramStart"/>
+      <w:r>
+        <w:rPr>
+          <w:lang w:val="en-US"/>
+        </w:rPr>
+        <w:t>Produces food for all food storages.</w:t>
+      </w:r>
+      <w:proofErr w:type="gramEnd"/>
+    </w:p>
+    <w:p>
+      <w:pPr>
+        <w:pStyle w:val="Ingenmellomrom"/>
+        <w:rPr>
+          <w:lang w:val="en-US"/>
+        </w:rPr>
+      </w:pPr>
+    </w:p>
+    <w:p>
+      <w:pPr>
+        <w:pStyle w:val="Overskrift4"/>
+        <w:rPr>
+          <w:lang w:val="en-US"/>
+        </w:rPr>
+      </w:pPr>
+      <w:r>
+        <w:rPr>
+          <w:lang w:val="en-US"/>
+        </w:rPr>
+        <w:t xml:space="preserve">OPARTGT 116 </w:t>
+      </w:r>
+      <w:proofErr w:type="spellStart"/>
+      <w:r>
+        <w:rPr>
+          <w:lang w:val="en-US"/>
+        </w:rPr>
+        <w:t>Idlib</w:t>
+      </w:r>
+      <w:proofErr w:type="spellEnd"/>
+      <w:r>
+        <w:rPr>
+          <w:lang w:val="en-US"/>
+        </w:rPr>
+        <w:t xml:space="preserve"> food storage</w:t>
+      </w:r>
+      <w:r>
+        <w:rPr>
+          <w:lang w:val="en-US"/>
+        </w:rPr>
+        <w:t xml:space="preserve"> (military)</w:t>
+      </w:r>
+    </w:p>
+    <w:p>
+      <w:pPr>
+        <w:pStyle w:val="Ingenmellomrom"/>
+        <w:rPr>
+          <w:lang w:val="en-US"/>
+        </w:rPr>
+      </w:pPr>
+      <w:proofErr w:type="spellStart"/>
+      <w:r>
+        <w:rPr>
+          <w:lang w:val="en-US"/>
+        </w:rPr>
+        <w:t>Idlib</w:t>
+      </w:r>
+      <w:proofErr w:type="spellEnd"/>
+      <w:r>
+        <w:rPr>
+          <w:lang w:val="en-US"/>
+        </w:rPr>
+        <w:t xml:space="preserve"> food storage stores and distributes food for 1</w:t>
+      </w:r>
+      <w:r>
+        <w:rPr>
+          <w:vertAlign w:val="superscript"/>
+          <w:lang w:val="en-US"/>
+        </w:rPr>
+        <w:t>st</w:t>
+      </w:r>
+      <w:r>
+        <w:rPr>
+          <w:lang w:val="en-US"/>
+        </w:rPr>
+        <w:t xml:space="preserve"> and 2</w:t>
+      </w:r>
+      <w:r>
+        <w:rPr>
+          <w:vertAlign w:val="superscript"/>
+          <w:lang w:val="en-US"/>
+        </w:rPr>
+        <w:t>nd</w:t>
+      </w:r>
+      <w:r>
+        <w:rPr>
+          <w:lang w:val="en-US"/>
+        </w:rPr>
+        <w:t xml:space="preserve"> Corps.</w:t>
+      </w:r>
+      <w:r>
+        <w:rPr>
+          <w:lang w:val="en-US"/>
+        </w:rPr>
+        <w:t xml:space="preserve"> This storage is a military installation.</w:t>
+      </w:r>
+    </w:p>
+    <w:p>
+      <w:pPr>
+        <w:pStyle w:val="Ingenmellomrom"/>
+        <w:rPr>
+          <w:lang w:val="en-US"/>
+        </w:rPr>
+      </w:pPr>
+      <w:r>
+        <w:rPr>
+          <w:lang w:val="en-US"/>
+        </w:rPr>
+        <w:t xml:space="preserve">The food storage </w:t>
+      </w:r>
+      <w:proofErr w:type="gramStart"/>
+      <w:r>
+        <w:rPr>
+          <w:lang w:val="en-US"/>
+        </w:rPr>
+        <w:t>contain</w:t>
+      </w:r>
+      <w:proofErr w:type="gramEnd"/>
+      <w:r>
+        <w:rPr>
+          <w:lang w:val="en-US"/>
+        </w:rPr>
+        <w:t xml:space="preserve"> food for 7 days.</w:t>
+      </w:r>
+    </w:p>
+    <w:p>
+      <w:pPr>
+        <w:rPr>
+          <w:lang w:val="en-US"/>
+        </w:rPr>
+      </w:pPr>
+      <w:r>
+        <w:rPr>
+          <w:lang w:val="en-US"/>
+        </w:rPr>
+        <w:t>If destroyed, the food distribution to 1</w:t>
+      </w:r>
+      <w:r>
+        <w:rPr>
+          <w:vertAlign w:val="superscript"/>
+          <w:lang w:val="en-US"/>
+        </w:rPr>
+        <w:t>st</w:t>
+      </w:r>
+      <w:r>
+        <w:rPr>
+          <w:lang w:val="en-US"/>
+        </w:rPr>
+        <w:t xml:space="preserve"> and 2</w:t>
+      </w:r>
+      <w:r>
+        <w:rPr>
+          <w:vertAlign w:val="superscript"/>
+          <w:lang w:val="en-US"/>
+        </w:rPr>
+        <w:t>nd</w:t>
+      </w:r>
+      <w:r>
+        <w:rPr>
+          <w:lang w:val="en-US"/>
+        </w:rPr>
+        <w:t xml:space="preserve"> Corps will be temporarily disrupted.</w:t>
+      </w:r>
+    </w:p>
+    <w:p>
+      <w:pPr>
+        <w:pStyle w:val="Ingenmellomrom"/>
+        <w:rPr>
+          <w:lang w:val="en-US"/>
+        </w:rPr>
+      </w:pPr>
+      <w:r>
+        <w:rPr>
+          <w:lang w:val="en-US"/>
+        </w:rPr>
+        <w:t>Every 3 days a convoy is sent to 1</w:t>
+      </w:r>
+      <w:r>
+        <w:rPr>
+          <w:vertAlign w:val="superscript"/>
+          <w:lang w:val="en-US"/>
+        </w:rPr>
+        <w:t>st</w:t>
+      </w:r>
+      <w:r>
+        <w:rPr>
+          <w:lang w:val="en-US"/>
+        </w:rPr>
+        <w:t xml:space="preserve"> Corps and a convoy is sent to 2</w:t>
+      </w:r>
+      <w:r>
+        <w:rPr>
+          <w:vertAlign w:val="superscript"/>
+          <w:lang w:val="en-US"/>
+        </w:rPr>
+        <w:t>nd</w:t>
+      </w:r>
+      <w:r>
+        <w:rPr>
+          <w:lang w:val="en-US"/>
+        </w:rPr>
+        <w:t xml:space="preserve"> Corps to fill up with sufficient days of supply. Each convoy </w:t>
+      </w:r>
+      <w:proofErr w:type="gramStart"/>
+      <w:r>
+        <w:rPr>
+          <w:lang w:val="en-US"/>
+        </w:rPr>
+        <w:t>consist</w:t>
+      </w:r>
+      <w:proofErr w:type="gramEnd"/>
+      <w:r>
+        <w:rPr>
+          <w:lang w:val="en-US"/>
+        </w:rPr>
+        <w:t xml:space="preserve"> of 18 supply trucks</w:t>
+      </w:r>
+      <w:r>
+        <w:rPr>
+          <w:lang w:val="en-US"/>
+        </w:rPr>
+        <w:t xml:space="preserve"> (1 Logistical BN with only supply trucks for food). </w:t>
+      </w:r>
+    </w:p>
+    <w:p>
+      <w:pPr>
+        <w:pStyle w:val="Ingenmellomrom"/>
+        <w:rPr>
+          <w:lang w:val="en-US"/>
+        </w:rPr>
+      </w:pPr>
+      <w:r>
+        <w:rPr>
+          <w:lang w:val="en-US"/>
+        </w:rPr>
+        <w:t xml:space="preserve">There are 2 Logistical Battalions attached to this storage. Each logistical battalion </w:t>
+      </w:r>
+      <w:proofErr w:type="gramStart"/>
+      <w:r>
+        <w:rPr>
+          <w:lang w:val="en-US"/>
+        </w:rPr>
+        <w:t>consist</w:t>
+      </w:r>
+      <w:proofErr w:type="gramEnd"/>
+      <w:r>
+        <w:rPr>
+          <w:lang w:val="en-US"/>
+        </w:rPr>
+        <w:t xml:space="preserve"> of 18 supply trucks for food (KAMAZ 43101). The logistical battalions is responsible both for distribution to the Corps, but also to pick up food at the factory producing food to the storage.</w:t>
+      </w:r>
+    </w:p>
+    <w:p>
+      <w:pPr>
+        <w:rPr>
+          <w:lang w:val="en-US"/>
+        </w:rPr>
+      </w:pPr>
+    </w:p>
+    <w:p>
+      <w:pPr>
+        <w:pStyle w:val="Ingenmellomrom"/>
+        <w:rPr>
+          <w:lang w:val="en-US"/>
+        </w:rPr>
+      </w:pPr>
+    </w:p>
+    <w:p>
+      <w:pPr>
+        <w:pStyle w:val="Ingenmellomrom"/>
+        <w:rPr>
+          <w:lang w:val="en-US"/>
+        </w:rPr>
+      </w:pPr>
+    </w:p>
+    <w:p>
+      <w:pPr>
+        <w:pStyle w:val="Overskrift4"/>
+        <w:rPr>
+          <w:lang w:val="en-US"/>
+        </w:rPr>
+      </w:pPr>
+      <w:r>
+        <w:rPr>
+          <w:lang w:val="en-US"/>
+        </w:rPr>
+        <w:t xml:space="preserve">OPARTGT 117 </w:t>
+      </w:r>
+      <w:proofErr w:type="spellStart"/>
+      <w:r>
+        <w:rPr>
+          <w:lang w:val="en-US"/>
+        </w:rPr>
+        <w:t>Raqqa</w:t>
+      </w:r>
+      <w:proofErr w:type="spellEnd"/>
+      <w:r>
+        <w:rPr>
+          <w:lang w:val="en-US"/>
+        </w:rPr>
+        <w:t xml:space="preserve"> food storage</w:t>
+      </w:r>
+    </w:p>
+    <w:p>
+      <w:pPr>
+        <w:rPr>
+          <w:lang w:val="en-US"/>
+        </w:rPr>
+      </w:pPr>
+      <w:r>
+        <w:rPr>
+          <w:lang w:val="en-US"/>
+        </w:rPr>
+        <w:t>5-6 Corps</w:t>
+      </w:r>
+    </w:p>
+    <w:p>
+      <w:pPr>
+        <w:pStyle w:val="Ingenmellomrom"/>
+        <w:rPr>
+          <w:lang w:val="en-US"/>
+        </w:rPr>
+      </w:pPr>
+    </w:p>
+    <w:p>
+      <w:pPr>
+        <w:pStyle w:val="Overskrift4"/>
+        <w:rPr>
+          <w:lang w:val="en-US"/>
+        </w:rPr>
+      </w:pPr>
+      <w:r>
+        <w:rPr>
+          <w:lang w:val="en-US"/>
+        </w:rPr>
+        <w:t>OPARTGT 118 Damascus food storage</w:t>
+      </w:r>
+    </w:p>
+    <w:p>
+      <w:pPr>
+        <w:rPr>
+          <w:lang w:val="en-US"/>
+        </w:rPr>
+      </w:pPr>
+      <w:r>
+        <w:rPr>
+          <w:lang w:val="en-US"/>
+        </w:rPr>
+        <w:t>3-4 Corps</w:t>
+      </w:r>
     </w:p>
     <w:p>
       <w:pPr>
@@ -7579,20 +8393,6 @@
           <w:lang w:val="en-US"/>
         </w:rPr>
       </w:pPr>
-    </w:p>
-    <w:p>
-      <w:pPr>
-        <w:pStyle w:val="Ingenmellomrom"/>
-        <w:rPr>
-          <w:lang w:val="en-US"/>
-        </w:rPr>
-      </w:pPr>
-      <w:r>
-        <w:rPr>
-          <w:lang w:val="en-US"/>
-        </w:rPr>
-        <w:t xml:space="preserve"> </w:t>
-      </w:r>
     </w:p>
     <w:p>
       <w:pPr>
@@ -13226,6 +14026,29 @@
           <w:lang w:val="en-US"/>
         </w:rPr>
         <w:t>.</w:t>
+      </w:r>
+    </w:p>
+    <w:p>
+      <w:pPr>
+        <w:pStyle w:val="Ingenmellomrom"/>
+        <w:rPr>
+          <w:lang w:val="en-US"/>
+        </w:rPr>
+      </w:pPr>
+    </w:p>
+    <w:p>
+      <w:pPr>
+        <w:pStyle w:val="Overskrift4"/>
+        <w:rPr>
+          <w:lang w:val="en-US"/>
+        </w:rPr>
+      </w:pPr>
+      <w:r>
+        <w:rPr>
+          <w:lang w:val="en-US"/>
+        </w:rPr>
+        <w:lastRenderedPageBreak/>
+        <w:t xml:space="preserve">OPARTGTGT119 Al Assad Ammo storage </w:t>
       </w:r>
     </w:p>
     <w:p>
@@ -18663,7 +19486,7 @@
 </file>
 
 <file path=customXml/itemProps1.xml><?xml version="1.0" encoding="utf-8"?>
-<ds:datastoreItem xmlns:ds="http://schemas.openxmlformats.org/officeDocument/2006/customXml" ds:itemID="{2B957C05-43B0-436C-ADF6-FB6B7BADC4F4}">
+<ds:datastoreItem xmlns:ds="http://schemas.openxmlformats.org/officeDocument/2006/customXml" ds:itemID="{E099E7E5-530D-4164-B30B-B2777E30D9B4}">
   <ds:schemaRefs>
     <ds:schemaRef ds:uri="http://schemas.openxmlformats.org/officeDocument/2006/bibliography"/>
   </ds:schemaRefs>

</xml_diff>